<commit_message>
Blinker light CCS code test
</commit_message>
<xml_diff>
--- a/Speed_Work1/UOSM - Speed concept.docx
+++ b/Speed_Work1/UOSM - Speed concept.docx
@@ -437,6 +437,7 @@
         <w:t xml:space="preserve">Peux pas utiliser fonction </w:t>
       </w:r>
       <w:proofErr w:type="spellStart"/>
+      <w:proofErr w:type="gramStart"/>
       <w:r>
         <w:rPr>
           <w:lang w:val="fr-CA"/>
@@ -448,7 +449,14 @@
         <w:rPr>
           <w:lang w:val="fr-CA"/>
         </w:rPr>
-        <w:t>() pour compter les délais (</w:t>
+        <w:t>(</w:t>
+      </w:r>
+      <w:proofErr w:type="gramEnd"/>
+      <w:r>
+        <w:rPr>
+          <w:lang w:val="fr-CA"/>
+        </w:rPr>
+        <w:t>) pour compter les délais (</w:t>
       </w:r>
       <w:proofErr w:type="spellStart"/>
       <w:r>
@@ -490,11 +498,19 @@
           <w:lang w:val="fr-CA"/>
         </w:rPr>
       </w:pPr>
-      <w:r>
-        <w:rPr>
-          <w:lang w:val="fr-CA"/>
-        </w:rPr>
-        <w:t>Micros() fonctionne seulement pour 1-2 ms (pas viable)</w:t>
+      <w:proofErr w:type="gramStart"/>
+      <w:r>
+        <w:rPr>
+          <w:lang w:val="fr-CA"/>
+        </w:rPr>
+        <w:t>Micros(</w:t>
+      </w:r>
+      <w:proofErr w:type="gramEnd"/>
+      <w:r>
+        <w:rPr>
+          <w:lang w:val="fr-CA"/>
+        </w:rPr>
+        <w:t>) fonctionne seulement pour 1-2 ms (pas viable)</w:t>
       </w:r>
     </w:p>
     <w:p>
@@ -660,6 +676,7 @@
         </w:rPr>
         <w:t>! </w:t>
       </w:r>
+      <w:proofErr w:type="gramStart"/>
       <w:r>
         <w:rPr>
           <w:rFonts w:ascii="Segoe UI Emoji" w:eastAsia="Segoe UI Emoji" w:hAnsi="Segoe UI Emoji" w:cs="Segoe UI Emoji"/>
@@ -667,6 +684,7 @@
         </w:rPr>
         <w:t>😊</w:t>
       </w:r>
+      <w:proofErr w:type="gramEnd"/>
       <w:r>
         <w:rPr>
           <w:lang w:val="fr-CA"/>
@@ -697,7 +715,21 @@
         <w:rPr>
           <w:lang w:val="fr-CA"/>
         </w:rPr>
-        <w:t>10 km/h  =  2.777777 m/s</w:t>
+        <w:t>10 km/</w:t>
+      </w:r>
+      <w:proofErr w:type="gramStart"/>
+      <w:r>
+        <w:rPr>
+          <w:lang w:val="fr-CA"/>
+        </w:rPr>
+        <w:t>h  =</w:t>
+      </w:r>
+      <w:proofErr w:type="gramEnd"/>
+      <w:r>
+        <w:rPr>
+          <w:lang w:val="fr-CA"/>
+        </w:rPr>
+        <w:t xml:space="preserve">  2.777777 m/s</w:t>
       </w:r>
     </w:p>
     <w:p>
@@ -758,11 +790,19 @@
           <w:lang w:val="fr-CA"/>
         </w:rPr>
       </w:pPr>
-      <w:r>
-        <w:rPr>
-          <w:lang w:val="fr-CA"/>
-        </w:rPr>
-        <w:t xml:space="preserve">w = 2.7777m/s /0.2667m = 10.41536183 rad/s </w:t>
+      <w:proofErr w:type="gramStart"/>
+      <w:r>
+        <w:rPr>
+          <w:lang w:val="fr-CA"/>
+        </w:rPr>
+        <w:t>w</w:t>
+      </w:r>
+      <w:proofErr w:type="gramEnd"/>
+      <w:r>
+        <w:rPr>
+          <w:lang w:val="fr-CA"/>
+        </w:rPr>
+        <w:t xml:space="preserve"> = 2.7777m/s /0.2667m = 10.41536183 rad/s </w:t>
       </w:r>
     </w:p>
     <w:p>
@@ -836,7 +876,21 @@
         <w:rPr>
           <w:lang w:val="en-CA"/>
         </w:rPr>
-        <w:t xml:space="preserve">40 km/h  = 11.11111 m/s </w:t>
+        <w:t>40 km/</w:t>
+      </w:r>
+      <w:proofErr w:type="gramStart"/>
+      <w:r>
+        <w:rPr>
+          <w:lang w:val="en-CA"/>
+        </w:rPr>
+        <w:t>h  =</w:t>
+      </w:r>
+      <w:proofErr w:type="gramEnd"/>
+      <w:r>
+        <w:rPr>
+          <w:lang w:val="en-CA"/>
+        </w:rPr>
+        <w:t xml:space="preserve"> 11.11111 m/s </w:t>
       </w:r>
     </w:p>
     <w:p>
@@ -884,8 +938,16 @@
         <w:rPr>
           <w:lang w:val="en-CA"/>
         </w:rPr>
-        <w:t>/1000;</w:t>
-      </w:r>
+        <w:t>/</w:t>
+      </w:r>
+      <w:proofErr w:type="gramStart"/>
+      <w:r>
+        <w:rPr>
+          <w:lang w:val="en-CA"/>
+        </w:rPr>
+        <w:t>1000;</w:t>
+      </w:r>
+      <w:proofErr w:type="gramEnd"/>
     </w:p>
     <w:p>
       <w:pPr>
@@ -929,6 +991,66 @@
           <w:t>https://forum.arduino.cc/t/interrupts-and-bouncy-buttons-how-to-solve/2432/3</w:t>
         </w:r>
       </w:hyperlink>
+      <w:r>
+        <w:rPr>
+          <w:lang w:val="en-CA"/>
+        </w:rPr>
+        <w:t xml:space="preserve"> </w:t>
+      </w:r>
+    </w:p>
+    <w:p>
+      <w:pPr>
+        <w:rPr>
+          <w:lang w:val="fr-CA"/>
+        </w:rPr>
+      </w:pPr>
+      <w:r>
+        <w:rPr>
+          <w:lang w:val="fr-CA"/>
+        </w:rPr>
+        <w:t>Pour ¼ de tour en 1 ms</w:t>
+      </w:r>
+      <w:r>
+        <w:rPr>
+          <w:lang w:val="fr-CA"/>
+        </w:rPr>
+        <w:t xml:space="preserve">, 1 tour = 4 ms </w:t>
+      </w:r>
+    </w:p>
+    <w:p>
+      <w:pPr>
+        <w:tabs>
+          <w:tab w:val="left" w:pos="3940"/>
+        </w:tabs>
+        <w:rPr>
+          <w:lang w:val="en-CA"/>
+        </w:rPr>
+      </w:pPr>
+      <w:r>
+        <w:rPr>
+          <w:lang w:val="en-CA"/>
+        </w:rPr>
+        <w:t>w</w:t>
+      </w:r>
+      <w:r>
+        <w:rPr>
+          <w:lang w:val="en-CA"/>
+        </w:rPr>
+        <w:t xml:space="preserve"> = 2pi (rad) / 0,004 s = 1570,796 rad/</w:t>
+      </w:r>
+      <w:r>
+        <w:rPr>
+          <w:lang w:val="en-CA"/>
+        </w:rPr>
+        <w:t>s = 418,93 m/s = 1508,1530 km/h</w:t>
+      </w:r>
+    </w:p>
+    <w:p>
+      <w:pPr>
+        <w:rPr>
+          <w:lang w:val="en-CA"/>
+        </w:rPr>
+      </w:pPr>
       <w:r>
         <w:rPr>
           <w:lang w:val="en-CA"/>

</xml_diff>